<commit_message>
Updated my resume, August 2023.
</commit_message>
<xml_diff>
--- a/public/other/piyush_datta_resume.docx
+++ b/public/other/piyush_datta_resume.docx
@@ -1,6 +1,6 @@
 
 <file path=word/document.xml><?xml version="1.0" encoding="utf-8"?>
-<w:document xmlns:wpc="http://schemas.microsoft.com/office/word/2010/wordprocessingCanvas" xmlns:cx="http://schemas.microsoft.com/office/drawing/2014/chartex" xmlns:cx1="http://schemas.microsoft.com/office/drawing/2015/9/8/chartex" xmlns:cx2="http://schemas.microsoft.com/office/drawing/2015/10/21/chartex" xmlns:cx3="http://schemas.microsoft.com/office/drawing/2016/5/9/chartex" xmlns:cx4="http://schemas.microsoft.com/office/drawing/2016/5/10/chartex" xmlns:cx5="http://schemas.microsoft.com/office/drawing/2016/5/11/chartex" xmlns:cx6="http://schemas.microsoft.com/office/drawing/2016/5/12/chartex" xmlns:cx7="http://schemas.microsoft.com/office/drawing/2016/5/13/chartex" xmlns:cx8="http://schemas.microsoft.com/office/drawing/2016/5/14/chartex" xmlns:mc="http://schemas.openxmlformats.org/markup-compatibility/2006" xmlns:aink="http://schemas.microsoft.com/office/drawing/2016/ink" xmlns:am3d="http://schemas.microsoft.com/office/drawing/2017/model3d" xmlns:o="urn:schemas-microsoft-com:office:office" xmlns:r="http://schemas.openxmlformats.org/officeDocument/2006/relationships" xmlns:m="http://schemas.openxmlformats.org/officeDocument/2006/math" xmlns:v="urn:schemas-microsoft-com:vml" xmlns:wp14="http://schemas.microsoft.com/office/word/2010/wordprocessingDrawing" xmlns:wp="http://schemas.openxmlformats.org/drawingml/2006/wordprocessingDrawing" xmlns:w10="urn:schemas-microsoft-com:office:word" xmlns:w="http://schemas.openxmlformats.org/wordprocessingml/2006/main" xmlns:w14="http://schemas.microsoft.com/office/word/2010/wordml" xmlns:w15="http://schemas.microsoft.com/office/word/2012/wordml" xmlns:w16cex="http://schemas.microsoft.com/office/word/2018/wordml/cex" xmlns:w16cid="http://schemas.microsoft.com/office/word/2016/wordml/cid" xmlns:w16="http://schemas.microsoft.com/office/word/2018/wordml" xmlns:w16sdtdh="http://schemas.microsoft.com/office/word/2020/wordml/sdtdatahash" xmlns:w16se="http://schemas.microsoft.com/office/word/2015/wordml/symex" xmlns:wpg="http://schemas.microsoft.com/office/word/2010/wordprocessingGroup" xmlns:wpi="http://schemas.microsoft.com/office/word/2010/wordprocessingInk" xmlns:wne="http://schemas.microsoft.com/office/word/2006/wordml" xmlns:wps="http://schemas.microsoft.com/office/word/2010/wordprocessingShape" mc:Ignorable="w14 w15 w16se w16cid w16 w16cex w16sdtdh wp14">
+<w:document xmlns:wpc="http://schemas.microsoft.com/office/word/2010/wordprocessingCanvas" xmlns:cx="http://schemas.microsoft.com/office/drawing/2014/chartex" xmlns:cx1="http://schemas.microsoft.com/office/drawing/2015/9/8/chartex" xmlns:cx2="http://schemas.microsoft.com/office/drawing/2015/10/21/chartex" xmlns:cx3="http://schemas.microsoft.com/office/drawing/2016/5/9/chartex" xmlns:cx4="http://schemas.microsoft.com/office/drawing/2016/5/10/chartex" xmlns:cx5="http://schemas.microsoft.com/office/drawing/2016/5/11/chartex" xmlns:cx6="http://schemas.microsoft.com/office/drawing/2016/5/12/chartex" xmlns:cx7="http://schemas.microsoft.com/office/drawing/2016/5/13/chartex" xmlns:cx8="http://schemas.microsoft.com/office/drawing/2016/5/14/chartex" xmlns:mc="http://schemas.openxmlformats.org/markup-compatibility/2006" xmlns:aink="http://schemas.microsoft.com/office/drawing/2016/ink" xmlns:am3d="http://schemas.microsoft.com/office/drawing/2017/model3d" xmlns:o="urn:schemas-microsoft-com:office:office" xmlns:oel="http://schemas.microsoft.com/office/2019/extlst" xmlns:r="http://schemas.openxmlformats.org/officeDocument/2006/relationships" xmlns:m="http://schemas.openxmlformats.org/officeDocument/2006/math" xmlns:v="urn:schemas-microsoft-com:vml" xmlns:wp14="http://schemas.microsoft.com/office/word/2010/wordprocessingDrawing" xmlns:wp="http://schemas.openxmlformats.org/drawingml/2006/wordprocessingDrawing" xmlns:w10="urn:schemas-microsoft-com:office:word" xmlns:w="http://schemas.openxmlformats.org/wordprocessingml/2006/main" xmlns:w14="http://schemas.microsoft.com/office/word/2010/wordml" xmlns:w15="http://schemas.microsoft.com/office/word/2012/wordml" xmlns:w16cex="http://schemas.microsoft.com/office/word/2018/wordml/cex" xmlns:w16cid="http://schemas.microsoft.com/office/word/2016/wordml/cid" xmlns:w16="http://schemas.microsoft.com/office/word/2018/wordml" xmlns:w16sdtdh="http://schemas.microsoft.com/office/word/2020/wordml/sdtdatahash" xmlns:w16se="http://schemas.microsoft.com/office/word/2015/wordml/symex" xmlns:wpg="http://schemas.microsoft.com/office/word/2010/wordprocessingGroup" xmlns:wpi="http://schemas.microsoft.com/office/word/2010/wordprocessingInk" xmlns:wne="http://schemas.microsoft.com/office/word/2006/wordml" xmlns:wps="http://schemas.microsoft.com/office/word/2010/wordprocessingShape" mc:Ignorable="w14 w15 w16se w16cid w16 w16cex w16sdtdh wp14">
   <w:body>
     <w:p>
       <w:pPr>
@@ -490,7 +490,7 @@
           <w:sz w:val="20"/>
           <w:szCs w:val="20"/>
         </w:rPr>
-        <w:t xml:space="preserve">Currently working on horizontal sharding solution for Aurora, focused on new Aurora MySQL storage engine and distributed query processing </w:t>
+        <w:t>Filed a patent as lead engineer in a solution using a RL based AI model to predict optimal database configs</w:t>
       </w:r>
     </w:p>
     <w:p>
@@ -514,171 +514,65 @@
           <w:sz w:val="20"/>
           <w:szCs w:val="20"/>
         </w:rPr>
-        <w:t>Developing</w:t>
-      </w:r>
-      <w:r>
-        <w:rPr>
-          <w:spacing w:val="-6"/>
-          <w:sz w:val="20"/>
-          <w:szCs w:val="20"/>
-        </w:rPr>
-        <w:t xml:space="preserve"> </w:t>
-      </w:r>
-      <w:r>
-        <w:rPr>
-          <w:sz w:val="20"/>
-          <w:szCs w:val="20"/>
-        </w:rPr>
-        <w:t>features</w:t>
-      </w:r>
-      <w:r>
-        <w:rPr>
-          <w:spacing w:val="-8"/>
-          <w:sz w:val="20"/>
-          <w:szCs w:val="20"/>
-        </w:rPr>
-        <w:t xml:space="preserve"> </w:t>
-      </w:r>
-      <w:r>
-        <w:rPr>
-          <w:sz w:val="20"/>
-          <w:szCs w:val="20"/>
-        </w:rPr>
-        <w:t>to</w:t>
-      </w:r>
-      <w:r>
-        <w:rPr>
-          <w:spacing w:val="-7"/>
-          <w:sz w:val="20"/>
-          <w:szCs w:val="20"/>
-        </w:rPr>
-        <w:t xml:space="preserve"> </w:t>
-      </w:r>
-      <w:r>
-        <w:rPr>
-          <w:sz w:val="20"/>
-          <w:szCs w:val="20"/>
-        </w:rPr>
-        <w:t>boost</w:t>
-      </w:r>
-      <w:r>
-        <w:rPr>
-          <w:spacing w:val="-5"/>
-          <w:sz w:val="20"/>
-          <w:szCs w:val="20"/>
-        </w:rPr>
-        <w:t xml:space="preserve"> </w:t>
-      </w:r>
-      <w:r>
-        <w:rPr>
-          <w:sz w:val="20"/>
-          <w:szCs w:val="20"/>
-        </w:rPr>
-        <w:t>performance</w:t>
-      </w:r>
-      <w:r>
-        <w:rPr>
-          <w:spacing w:val="-5"/>
-          <w:sz w:val="20"/>
-          <w:szCs w:val="20"/>
-        </w:rPr>
-        <w:t xml:space="preserve"> </w:t>
-      </w:r>
-      <w:r>
-        <w:rPr>
-          <w:sz w:val="20"/>
-          <w:szCs w:val="20"/>
-        </w:rPr>
-        <w:t>and</w:t>
-      </w:r>
-      <w:r>
-        <w:rPr>
-          <w:spacing w:val="-7"/>
-          <w:sz w:val="20"/>
-          <w:szCs w:val="20"/>
-        </w:rPr>
-        <w:t xml:space="preserve"> </w:t>
-      </w:r>
-      <w:r>
-        <w:rPr>
-          <w:sz w:val="20"/>
-          <w:szCs w:val="20"/>
-        </w:rPr>
-        <w:t>reliability</w:t>
-      </w:r>
-      <w:r>
-        <w:rPr>
-          <w:spacing w:val="-5"/>
-          <w:sz w:val="20"/>
-          <w:szCs w:val="20"/>
-        </w:rPr>
-        <w:t xml:space="preserve"> </w:t>
-      </w:r>
-      <w:r>
-        <w:rPr>
-          <w:sz w:val="20"/>
-          <w:szCs w:val="20"/>
-        </w:rPr>
-        <w:t>of</w:t>
-      </w:r>
-      <w:r>
-        <w:rPr>
-          <w:spacing w:val="-9"/>
-          <w:sz w:val="20"/>
-          <w:szCs w:val="20"/>
-        </w:rPr>
-        <w:t xml:space="preserve"> </w:t>
-      </w:r>
-      <w:r>
-        <w:rPr>
-          <w:sz w:val="20"/>
-          <w:szCs w:val="20"/>
-        </w:rPr>
-        <w:t>Aurora</w:t>
-      </w:r>
-      <w:r>
-        <w:rPr>
-          <w:spacing w:val="-5"/>
-          <w:sz w:val="20"/>
-          <w:szCs w:val="20"/>
-        </w:rPr>
-        <w:t xml:space="preserve"> </w:t>
-      </w:r>
-      <w:r>
-        <w:rPr>
-          <w:sz w:val="20"/>
-          <w:szCs w:val="20"/>
-        </w:rPr>
-        <w:t>MySQL</w:t>
-      </w:r>
-      <w:r>
-        <w:rPr>
-          <w:sz w:val="20"/>
-          <w:szCs w:val="20"/>
-        </w:rPr>
-        <w:t>’s</w:t>
-      </w:r>
-      <w:r>
-        <w:rPr>
-          <w:spacing w:val="1"/>
-          <w:sz w:val="20"/>
-          <w:szCs w:val="20"/>
-        </w:rPr>
-        <w:t xml:space="preserve"> </w:t>
-      </w:r>
-      <w:r>
-        <w:rPr>
-          <w:sz w:val="20"/>
-          <w:szCs w:val="20"/>
-        </w:rPr>
-        <w:t>logical</w:t>
-      </w:r>
-      <w:r>
-        <w:rPr>
-          <w:sz w:val="20"/>
-          <w:szCs w:val="20"/>
-        </w:rPr>
-        <w:t xml:space="preserve"> replication</w:t>
+        <w:t xml:space="preserve">Working </w:t>
+      </w:r>
+      <w:r>
+        <w:rPr>
+          <w:sz w:val="20"/>
+          <w:szCs w:val="20"/>
+        </w:rPr>
+        <w:t xml:space="preserve">on </w:t>
+      </w:r>
+      <w:r>
+        <w:rPr>
+          <w:sz w:val="20"/>
+          <w:szCs w:val="20"/>
+        </w:rPr>
+        <w:t xml:space="preserve">a </w:t>
+      </w:r>
+      <w:r>
+        <w:rPr>
+          <w:sz w:val="20"/>
+          <w:szCs w:val="20"/>
+        </w:rPr>
+        <w:t>horizontal</w:t>
+      </w:r>
+      <w:r>
+        <w:rPr>
+          <w:sz w:val="20"/>
+          <w:szCs w:val="20"/>
+        </w:rPr>
+        <w:t>ly scalable</w:t>
+      </w:r>
+      <w:r>
+        <w:rPr>
+          <w:sz w:val="20"/>
+          <w:szCs w:val="20"/>
+        </w:rPr>
+        <w:t xml:space="preserve"> s</w:t>
+      </w:r>
+      <w:proofErr w:type="spellStart"/>
+      <w:r>
+        <w:rPr>
+          <w:sz w:val="20"/>
+          <w:szCs w:val="20"/>
+        </w:rPr>
+        <w:t>harding</w:t>
+      </w:r>
+      <w:proofErr w:type="spellEnd"/>
+      <w:r>
+        <w:rPr>
+          <w:sz w:val="20"/>
+          <w:szCs w:val="20"/>
+        </w:rPr>
+        <w:t xml:space="preserve"> solution for Aurora, focused on </w:t>
+      </w:r>
+      <w:r>
+        <w:rPr>
+          <w:sz w:val="20"/>
+          <w:szCs w:val="20"/>
+        </w:rPr>
+        <w:t>creating a distributed storage engine that can handle distributed transactions and queries using protocols, consensus, and IPC mechanisms</w:t>
       </w:r>
     </w:p>
     <w:p>
@@ -775,6 +669,7 @@
           <w:szCs w:val="20"/>
         </w:rPr>
       </w:pPr>
+      <w:proofErr w:type="spellStart"/>
       <w:r>
         <w:rPr>
           <w:b/>
@@ -783,6 +678,7 @@
         </w:rPr>
         <w:t>Givex</w:t>
       </w:r>
+      <w:proofErr w:type="spellEnd"/>
       <w:r>
         <w:rPr>
           <w:b/>
@@ -1657,7 +1553,55 @@
           <w:sz w:val="20"/>
           <w:szCs w:val="20"/>
         </w:rPr>
-        <w:t>Two Sigma - AI Competition -</w:t>
+        <w:t>Two Sigma - A</w:t>
+      </w:r>
+      <w:r>
+        <w:rPr>
+          <w:b/>
+          <w:sz w:val="20"/>
+          <w:szCs w:val="20"/>
+        </w:rPr>
+        <w:t>rtificial</w:t>
+      </w:r>
+      <w:r>
+        <w:rPr>
+          <w:b/>
+          <w:sz w:val="20"/>
+          <w:szCs w:val="20"/>
+        </w:rPr>
+        <w:t xml:space="preserve"> </w:t>
+      </w:r>
+      <w:r>
+        <w:rPr>
+          <w:b/>
+          <w:sz w:val="20"/>
+          <w:szCs w:val="20"/>
+        </w:rPr>
+        <w:t>I</w:t>
+      </w:r>
+      <w:r>
+        <w:rPr>
+          <w:b/>
+          <w:sz w:val="20"/>
+          <w:szCs w:val="20"/>
+        </w:rPr>
+        <w:t>ntelligence</w:t>
+      </w:r>
+      <w:r>
+        <w:rPr>
+          <w:b/>
+          <w:sz w:val="20"/>
+          <w:szCs w:val="20"/>
+        </w:rPr>
+        <w:t xml:space="preserve"> (AI)</w:t>
+      </w:r>
+      <w:r>
+        <w:rPr>
+          <w:b/>
+          <w:sz w:val="20"/>
+          <w:szCs w:val="20"/>
+        </w:rPr>
+        <w:t xml:space="preserve"> Competition -</w:t>
       </w:r>
       <w:r>
         <w:rPr>
@@ -2069,13 +2013,23 @@
           <w:szCs w:val="20"/>
         </w:rPr>
       </w:pPr>
-      <w:r>
-        <w:rPr>
-          <w:b/>
-          <w:sz w:val="20"/>
-          <w:szCs w:val="20"/>
-        </w:rPr>
-        <w:t>Cashmi -</w:t>
+      <w:proofErr w:type="spellStart"/>
+      <w:r>
+        <w:rPr>
+          <w:b/>
+          <w:sz w:val="20"/>
+          <w:szCs w:val="20"/>
+        </w:rPr>
+        <w:t>Cashmi</w:t>
+      </w:r>
+      <w:proofErr w:type="spellEnd"/>
+      <w:r>
+        <w:rPr>
+          <w:b/>
+          <w:sz w:val="20"/>
+          <w:szCs w:val="20"/>
+        </w:rPr>
+        <w:t xml:space="preserve"> -</w:t>
       </w:r>
       <w:r>
         <w:rPr>
@@ -2475,318 +2429,35 @@
           <w:tab w:val="left" w:pos="946"/>
           <w:tab w:val="left" w:pos="947"/>
         </w:tabs>
-        <w:spacing w:before="1"/>
-        <w:ind w:right="522"/>
-        <w:rPr>
-          <w:sz w:val="20"/>
-          <w:szCs w:val="20"/>
-        </w:rPr>
-      </w:pPr>
-      <w:r>
-        <w:rPr>
-          <w:sz w:val="20"/>
-          <w:szCs w:val="20"/>
-        </w:rPr>
-        <w:t>All</w:t>
-      </w:r>
-      <w:r>
-        <w:rPr>
-          <w:spacing w:val="-7"/>
-          <w:sz w:val="20"/>
-          <w:szCs w:val="20"/>
-        </w:rPr>
-        <w:t xml:space="preserve"> </w:t>
-      </w:r>
-      <w:r>
-        <w:rPr>
-          <w:sz w:val="20"/>
-          <w:szCs w:val="20"/>
-        </w:rPr>
-        <w:t>projects</w:t>
-      </w:r>
-      <w:r>
-        <w:rPr>
-          <w:spacing w:val="-8"/>
-          <w:sz w:val="20"/>
-          <w:szCs w:val="20"/>
-        </w:rPr>
-        <w:t xml:space="preserve"> </w:t>
-      </w:r>
-      <w:r>
-        <w:rPr>
-          <w:sz w:val="20"/>
-          <w:szCs w:val="20"/>
-        </w:rPr>
-        <w:t>are</w:t>
-      </w:r>
-      <w:r>
-        <w:rPr>
-          <w:spacing w:val="-6"/>
-          <w:sz w:val="20"/>
-          <w:szCs w:val="20"/>
-        </w:rPr>
-        <w:t xml:space="preserve"> </w:t>
-      </w:r>
-      <w:r>
-        <w:rPr>
-          <w:sz w:val="20"/>
-          <w:szCs w:val="20"/>
-        </w:rPr>
-        <w:t>listed</w:t>
-      </w:r>
-      <w:r>
-        <w:rPr>
-          <w:spacing w:val="-9"/>
-          <w:sz w:val="20"/>
-          <w:szCs w:val="20"/>
-        </w:rPr>
-        <w:t xml:space="preserve"> </w:t>
-      </w:r>
-      <w:r>
-        <w:rPr>
-          <w:sz w:val="20"/>
-          <w:szCs w:val="20"/>
-        </w:rPr>
-        <w:t>on</w:t>
-      </w:r>
-      <w:r>
-        <w:rPr>
-          <w:spacing w:val="-7"/>
-          <w:sz w:val="20"/>
-          <w:szCs w:val="20"/>
-        </w:rPr>
-        <w:t xml:space="preserve"> </w:t>
-      </w:r>
-      <w:r>
-        <w:rPr>
-          <w:sz w:val="20"/>
-          <w:szCs w:val="20"/>
-        </w:rPr>
-        <w:t>my</w:t>
-      </w:r>
-      <w:r>
-        <w:rPr>
-          <w:spacing w:val="-6"/>
-          <w:sz w:val="20"/>
-          <w:szCs w:val="20"/>
-        </w:rPr>
-        <w:t xml:space="preserve"> </w:t>
-      </w:r>
-      <w:r>
-        <w:rPr>
-          <w:sz w:val="20"/>
-          <w:szCs w:val="20"/>
-        </w:rPr>
-        <w:t>GitHub</w:t>
-      </w:r>
-      <w:r>
-        <w:rPr>
-          <w:spacing w:val="-7"/>
-          <w:sz w:val="20"/>
-          <w:szCs w:val="20"/>
-        </w:rPr>
-        <w:t xml:space="preserve"> </w:t>
-      </w:r>
-      <w:r>
-        <w:rPr>
-          <w:sz w:val="20"/>
-          <w:szCs w:val="20"/>
-        </w:rPr>
-        <w:t>and</w:t>
-      </w:r>
-      <w:r>
-        <w:rPr>
-          <w:spacing w:val="-9"/>
-          <w:sz w:val="20"/>
-          <w:szCs w:val="20"/>
-        </w:rPr>
-        <w:t xml:space="preserve"> </w:t>
-      </w:r>
-      <w:r>
-        <w:rPr>
-          <w:sz w:val="20"/>
-          <w:szCs w:val="20"/>
-        </w:rPr>
-        <w:t>the</w:t>
-      </w:r>
-      <w:r>
-        <w:rPr>
-          <w:spacing w:val="-8"/>
-          <w:sz w:val="20"/>
-          <w:szCs w:val="20"/>
-        </w:rPr>
-        <w:t xml:space="preserve"> </w:t>
-      </w:r>
-      <w:r>
-        <w:rPr>
-          <w:sz w:val="20"/>
-          <w:szCs w:val="20"/>
-        </w:rPr>
-        <w:t>number</w:t>
-      </w:r>
-      <w:r>
-        <w:rPr>
-          <w:spacing w:val="-8"/>
-          <w:sz w:val="20"/>
-          <w:szCs w:val="20"/>
-        </w:rPr>
-        <w:t xml:space="preserve"> </w:t>
-      </w:r>
-      <w:r>
-        <w:rPr>
-          <w:sz w:val="20"/>
-          <w:szCs w:val="20"/>
-        </w:rPr>
-        <w:t>of</w:t>
-      </w:r>
-      <w:r>
-        <w:rPr>
-          <w:spacing w:val="-6"/>
-          <w:sz w:val="20"/>
-          <w:szCs w:val="20"/>
-        </w:rPr>
-        <w:t xml:space="preserve"> </w:t>
-      </w:r>
-      <w:r>
-        <w:rPr>
-          <w:sz w:val="20"/>
-          <w:szCs w:val="20"/>
-        </w:rPr>
-        <w:t>projects</w:t>
-      </w:r>
-      <w:r>
-        <w:rPr>
-          <w:spacing w:val="-8"/>
-          <w:sz w:val="20"/>
-          <w:szCs w:val="20"/>
-        </w:rPr>
-        <w:t xml:space="preserve"> </w:t>
-      </w:r>
-      <w:r>
-        <w:rPr>
-          <w:sz w:val="20"/>
-          <w:szCs w:val="20"/>
-        </w:rPr>
-        <w:t>continually</w:t>
-      </w:r>
-      <w:r>
-        <w:rPr>
-          <w:spacing w:val="-9"/>
-          <w:sz w:val="20"/>
-          <w:szCs w:val="20"/>
-        </w:rPr>
-        <w:t xml:space="preserve"> </w:t>
-      </w:r>
-      <w:r>
-        <w:rPr>
-          <w:sz w:val="20"/>
-          <w:szCs w:val="20"/>
-        </w:rPr>
-        <w:t>grow,</w:t>
-      </w:r>
-      <w:r>
-        <w:rPr>
-          <w:spacing w:val="-8"/>
-          <w:sz w:val="20"/>
-          <w:szCs w:val="20"/>
-        </w:rPr>
-        <w:t xml:space="preserve"> </w:t>
-      </w:r>
-      <w:r>
-        <w:rPr>
-          <w:sz w:val="20"/>
-          <w:szCs w:val="20"/>
-        </w:rPr>
-        <w:t>so</w:t>
-      </w:r>
-      <w:r>
-        <w:rPr>
-          <w:spacing w:val="-7"/>
-          <w:sz w:val="20"/>
-          <w:szCs w:val="20"/>
-        </w:rPr>
-        <w:t xml:space="preserve"> </w:t>
-      </w:r>
-      <w:r>
-        <w:rPr>
-          <w:sz w:val="20"/>
-          <w:szCs w:val="20"/>
-        </w:rPr>
-        <w:t>much</w:t>
-      </w:r>
-      <w:r>
-        <w:rPr>
-          <w:spacing w:val="-7"/>
-          <w:sz w:val="20"/>
-          <w:szCs w:val="20"/>
-        </w:rPr>
-        <w:t xml:space="preserve"> </w:t>
-      </w:r>
-      <w:r>
-        <w:rPr>
-          <w:sz w:val="20"/>
-          <w:szCs w:val="20"/>
-        </w:rPr>
-        <w:t>that</w:t>
-      </w:r>
-      <w:r>
-        <w:rPr>
-          <w:spacing w:val="-6"/>
-          <w:sz w:val="20"/>
-          <w:szCs w:val="20"/>
-        </w:rPr>
-        <w:t xml:space="preserve"> </w:t>
-      </w:r>
-      <w:r>
-        <w:rPr>
-          <w:sz w:val="20"/>
-          <w:szCs w:val="20"/>
-        </w:rPr>
-        <w:t>it</w:t>
-      </w:r>
-      <w:r>
-        <w:rPr>
-          <w:spacing w:val="-7"/>
-          <w:sz w:val="20"/>
-          <w:szCs w:val="20"/>
-        </w:rPr>
-        <w:t xml:space="preserve"> </w:t>
-      </w:r>
-      <w:r>
-        <w:rPr>
-          <w:sz w:val="20"/>
-          <w:szCs w:val="20"/>
-        </w:rPr>
-        <w:t>is not feasible to list all of them</w:t>
-      </w:r>
-      <w:r>
-        <w:rPr>
-          <w:spacing w:val="-9"/>
-          <w:sz w:val="20"/>
-          <w:szCs w:val="20"/>
-        </w:rPr>
-        <w:t xml:space="preserve"> </w:t>
-      </w:r>
-      <w:r>
-        <w:rPr>
-          <w:sz w:val="20"/>
-          <w:szCs w:val="20"/>
-        </w:rPr>
-        <w:t>here</w:t>
-      </w:r>
-    </w:p>
-    <w:p>
-      <w:pPr>
-        <w:pStyle w:val="BodyText"/>
-        <w:spacing w:before="4"/>
-        <w:ind w:left="0" w:firstLine="0"/>
-        <w:rPr>
-          <w:sz w:val="18"/>
+        <w:rPr>
+          <w:sz w:val="20"/>
+          <w:szCs w:val="20"/>
+        </w:rPr>
+      </w:pPr>
+      <w:r>
+        <w:rPr>
+          <w:sz w:val="20"/>
+          <w:szCs w:val="20"/>
+        </w:rPr>
+        <w:t>For more, please visit my GitHub page as it is not feasible to list them all here</w:t>
+      </w:r>
+    </w:p>
+    <w:p>
+      <w:pPr>
+        <w:pStyle w:val="ListParagraph"/>
+        <w:tabs>
+          <w:tab w:val="left" w:pos="946"/>
+          <w:tab w:val="left" w:pos="947"/>
+        </w:tabs>
+        <w:ind w:firstLine="0"/>
+        <w:rPr>
+          <w:sz w:val="20"/>
+          <w:szCs w:val="20"/>
         </w:rPr>
       </w:pPr>
       <w:r>
         <w:pict w14:anchorId="3FB62F2E">
-          <v:shape id="_x0000_s1027" type="#_x0000_t202" style="position:absolute;margin-left:22.2pt;margin-top:15.2pt;width:568pt;height:18.4pt;z-index:-15727616;mso-wrap-distance-left:0;mso-wrap-distance-right:0;mso-position-horizontal-relative:page" fillcolor="#ddd" strokecolor="#b1b1b1" strokeweight="1.44pt">
+          <v:shape id="_x0000_s1027" type="#_x0000_t202" style="position:absolute;left:0;text-align:left;margin-left:22.2pt;margin-top:15.2pt;width:568pt;height:18.4pt;z-index:-15727616;mso-wrap-distance-left:0;mso-wrap-distance-right:0;mso-position-horizontal-relative:page" fillcolor="#ddd" strokecolor="#b1b1b1" strokeweight="1.44pt">
             <v:textbox style="mso-next-textbox:#_x0000_s1027" inset="0,0,0,0">
               <w:txbxContent>
                 <w:p>
@@ -2813,51 +2484,101 @@
     </w:p>
     <w:p>
       <w:pPr>
+        <w:pStyle w:val="ListParagraph"/>
+        <w:tabs>
+          <w:tab w:val="left" w:pos="946"/>
+          <w:tab w:val="left" w:pos="947"/>
+        </w:tabs>
+        <w:ind w:firstLine="0"/>
+        <w:rPr>
+          <w:sz w:val="20"/>
+          <w:szCs w:val="20"/>
+        </w:rPr>
+      </w:pPr>
+    </w:p>
+    <w:p>
+      <w:pPr>
         <w:spacing w:line="270" w:lineRule="exact"/>
-        <w:ind w:left="226"/>
-        <w:rPr>
-          <w:b/>
-        </w:rPr>
-      </w:pPr>
+        <w:rPr>
+          <w:sz w:val="20"/>
+          <w:szCs w:val="20"/>
+        </w:rPr>
+      </w:pPr>
+      <w:r>
+        <w:rPr>
+          <w:b/>
+        </w:rPr>
+        <w:t xml:space="preserve">  </w:t>
+      </w:r>
+      <w:r>
+        <w:rPr>
+          <w:b/>
+          <w:sz w:val="20"/>
+          <w:szCs w:val="20"/>
+        </w:rPr>
+        <w:t>Technologies/Concepts</w:t>
+      </w:r>
+      <w:r>
+        <w:rPr>
+          <w:b/>
+          <w:sz w:val="20"/>
+          <w:szCs w:val="20"/>
+        </w:rPr>
+        <w:t xml:space="preserve">: </w:t>
+      </w:r>
+      <w:r>
+        <w:rPr>
+          <w:sz w:val="20"/>
+          <w:szCs w:val="20"/>
+        </w:rPr>
+        <w:t xml:space="preserve">C/C++, </w:t>
+      </w:r>
+      <w:r>
+        <w:rPr>
+          <w:sz w:val="20"/>
+          <w:szCs w:val="20"/>
+        </w:rPr>
+        <w:t xml:space="preserve">Rust, </w:t>
+      </w:r>
+      <w:r>
+        <w:rPr>
+          <w:sz w:val="20"/>
+          <w:szCs w:val="20"/>
+        </w:rPr>
+        <w:t>Python, Java, JavaScript/Typescript</w:t>
+      </w:r>
+      <w:r>
+        <w:rPr>
+          <w:sz w:val="20"/>
+          <w:szCs w:val="20"/>
+        </w:rPr>
+        <w:t>, Distributed transactions, IPC, 2PC protocol,</w:t>
+      </w:r>
     </w:p>
     <w:p>
       <w:pPr>
         <w:spacing w:line="270" w:lineRule="exact"/>
-        <w:ind w:left="226"/>
-        <w:rPr>
-          <w:sz w:val="20"/>
-          <w:szCs w:val="20"/>
-        </w:rPr>
-      </w:pPr>
-      <w:r>
-        <w:rPr>
-          <w:b/>
-          <w:sz w:val="20"/>
-          <w:szCs w:val="20"/>
-        </w:rPr>
-        <w:t xml:space="preserve">Primary Languages: </w:t>
-      </w:r>
-      <w:r>
-        <w:rPr>
-          <w:sz w:val="20"/>
-          <w:szCs w:val="20"/>
-        </w:rPr>
-        <w:t xml:space="preserve">C/C++, </w:t>
-      </w:r>
-      <w:r>
-        <w:rPr>
-          <w:sz w:val="20"/>
-          <w:szCs w:val="20"/>
-        </w:rPr>
-        <w:t xml:space="preserve">Rust, </w:t>
-      </w:r>
-      <w:r>
-        <w:rPr>
-          <w:sz w:val="20"/>
-          <w:szCs w:val="20"/>
-        </w:rPr>
-        <w:t>Python, Java, JavaScript/Typescript</w:t>
-      </w:r>
+        <w:rPr>
+          <w:sz w:val="20"/>
+          <w:szCs w:val="20"/>
+        </w:rPr>
+      </w:pPr>
+      <w:r>
+        <w:rPr>
+          <w:sz w:val="20"/>
+          <w:szCs w:val="20"/>
+        </w:rPr>
+        <w:t xml:space="preserve">                                                 Neural Networks (AI), Reinforcement learning, Consensus algos, NewSQL &amp; </w:t>
+      </w:r>
+      <w:proofErr w:type="spellStart"/>
+      <w:r>
+        <w:rPr>
+          <w:sz w:val="20"/>
+          <w:szCs w:val="20"/>
+        </w:rPr>
+        <w:t>DistributedSQL</w:t>
+      </w:r>
+      <w:proofErr w:type="spellEnd"/>
     </w:p>
     <w:p>
       <w:pPr>
@@ -3031,7 +2752,7 @@
 </file>
 
 <file path=word/numbering.xml><?xml version="1.0" encoding="utf-8"?>
-<w:numbering xmlns:wpc="http://schemas.microsoft.com/office/word/2010/wordprocessingCanvas" xmlns:cx="http://schemas.microsoft.com/office/drawing/2014/chartex" xmlns:cx1="http://schemas.microsoft.com/office/drawing/2015/9/8/chartex" xmlns:cx2="http://schemas.microsoft.com/office/drawing/2015/10/21/chartex" xmlns:cx3="http://schemas.microsoft.com/office/drawing/2016/5/9/chartex" xmlns:cx4="http://schemas.microsoft.com/office/drawing/2016/5/10/chartex" xmlns:cx5="http://schemas.microsoft.com/office/drawing/2016/5/11/chartex" xmlns:cx6="http://schemas.microsoft.com/office/drawing/2016/5/12/chartex" xmlns:cx7="http://schemas.microsoft.com/office/drawing/2016/5/13/chartex" xmlns:cx8="http://schemas.microsoft.com/office/drawing/2016/5/14/chartex" xmlns:mc="http://schemas.openxmlformats.org/markup-compatibility/2006" xmlns:aink="http://schemas.microsoft.com/office/drawing/2016/ink" xmlns:am3d="http://schemas.microsoft.com/office/drawing/2017/model3d" xmlns:o="urn:schemas-microsoft-com:office:office" xmlns:r="http://schemas.openxmlformats.org/officeDocument/2006/relationships" xmlns:m="http://schemas.openxmlformats.org/officeDocument/2006/math" xmlns:v="urn:schemas-microsoft-com:vml" xmlns:wp14="http://schemas.microsoft.com/office/word/2010/wordprocessingDrawing" xmlns:wp="http://schemas.openxmlformats.org/drawingml/2006/wordprocessingDrawing" xmlns:w10="urn:schemas-microsoft-com:office:word" xmlns:w="http://schemas.openxmlformats.org/wordprocessingml/2006/main" xmlns:w14="http://schemas.microsoft.com/office/word/2010/wordml" xmlns:w15="http://schemas.microsoft.com/office/word/2012/wordml" xmlns:w16cex="http://schemas.microsoft.com/office/word/2018/wordml/cex" xmlns:w16cid="http://schemas.microsoft.com/office/word/2016/wordml/cid" xmlns:w16="http://schemas.microsoft.com/office/word/2018/wordml" xmlns:w16sdtdh="http://schemas.microsoft.com/office/word/2020/wordml/sdtdatahash" xmlns:w16se="http://schemas.microsoft.com/office/word/2015/wordml/symex" xmlns:wpg="http://schemas.microsoft.com/office/word/2010/wordprocessingGroup" xmlns:wpi="http://schemas.microsoft.com/office/word/2010/wordprocessingInk" xmlns:wne="http://schemas.microsoft.com/office/word/2006/wordml" xmlns:wps="http://schemas.microsoft.com/office/word/2010/wordprocessingShape" mc:Ignorable="w14 w15 w16se w16cid w16 w16cex w16sdtdh wp14">
+<w:numbering xmlns:wpc="http://schemas.microsoft.com/office/word/2010/wordprocessingCanvas" xmlns:cx="http://schemas.microsoft.com/office/drawing/2014/chartex" xmlns:cx1="http://schemas.microsoft.com/office/drawing/2015/9/8/chartex" xmlns:cx2="http://schemas.microsoft.com/office/drawing/2015/10/21/chartex" xmlns:cx3="http://schemas.microsoft.com/office/drawing/2016/5/9/chartex" xmlns:cx4="http://schemas.microsoft.com/office/drawing/2016/5/10/chartex" xmlns:cx5="http://schemas.microsoft.com/office/drawing/2016/5/11/chartex" xmlns:cx6="http://schemas.microsoft.com/office/drawing/2016/5/12/chartex" xmlns:cx7="http://schemas.microsoft.com/office/drawing/2016/5/13/chartex" xmlns:cx8="http://schemas.microsoft.com/office/drawing/2016/5/14/chartex" xmlns:mc="http://schemas.openxmlformats.org/markup-compatibility/2006" xmlns:aink="http://schemas.microsoft.com/office/drawing/2016/ink" xmlns:am3d="http://schemas.microsoft.com/office/drawing/2017/model3d" xmlns:o="urn:schemas-microsoft-com:office:office" xmlns:oel="http://schemas.microsoft.com/office/2019/extlst" xmlns:r="http://schemas.openxmlformats.org/officeDocument/2006/relationships" xmlns:m="http://schemas.openxmlformats.org/officeDocument/2006/math" xmlns:v="urn:schemas-microsoft-com:vml" xmlns:wp14="http://schemas.microsoft.com/office/word/2010/wordprocessingDrawing" xmlns:wp="http://schemas.openxmlformats.org/drawingml/2006/wordprocessingDrawing" xmlns:w10="urn:schemas-microsoft-com:office:word" xmlns:w="http://schemas.openxmlformats.org/wordprocessingml/2006/main" xmlns:w14="http://schemas.microsoft.com/office/word/2010/wordml" xmlns:w15="http://schemas.microsoft.com/office/word/2012/wordml" xmlns:w16cex="http://schemas.microsoft.com/office/word/2018/wordml/cex" xmlns:w16cid="http://schemas.microsoft.com/office/word/2016/wordml/cid" xmlns:w16="http://schemas.microsoft.com/office/word/2018/wordml" xmlns:w16sdtdh="http://schemas.microsoft.com/office/word/2020/wordml/sdtdatahash" xmlns:w16se="http://schemas.microsoft.com/office/word/2015/wordml/symex" xmlns:wpg="http://schemas.microsoft.com/office/word/2010/wordprocessingGroup" xmlns:wpi="http://schemas.microsoft.com/office/word/2010/wordprocessingInk" xmlns:wne="http://schemas.microsoft.com/office/word/2006/wordml" xmlns:wps="http://schemas.microsoft.com/office/word/2010/wordprocessingShape" mc:Ignorable="w14 w15 w16se w16cid w16 w16cex w16sdtdh wp14">
   <w:abstractNum w:abstractNumId="0" w15:restartNumberingAfterBreak="0">
     <w:nsid w:val="132401A6"/>
     <w:multiLevelType w:val="hybridMultilevel"/>

</xml_diff>